<commit_message>
did some polishing for submission
</commit_message>
<xml_diff>
--- a/Blue Marble Health Programming Test TODO.docx
+++ b/Blue Marble Health Programming Test TODO.docx
@@ -178,26 +178,12 @@
         <w:rPr>
           <w:color w:val="AEAAAA" w:themeColor="background2" w:themeShade="BF"/>
         </w:rPr>
-        <w:t xml:space="preserve">Coin flip at start. Team that wins can choose to throw the </w:t>
-      </w:r>
-      <w:proofErr w:type="spellStart"/>
+        <w:t>Coin flip at start. Team that wins can choose to throw the Pallino (go first) or the Bocce (throw second)</w:t>
+      </w:r>
       <w:r>
         <w:rPr>
           <w:color w:val="AEAAAA" w:themeColor="background2" w:themeShade="BF"/>
         </w:rPr>
-        <w:t>Pallino</w:t>
-      </w:r>
-      <w:proofErr w:type="spellEnd"/>
-      <w:r>
-        <w:rPr>
-          <w:color w:val="AEAAAA" w:themeColor="background2" w:themeShade="BF"/>
-        </w:rPr>
-        <w:t xml:space="preserve"> (go first) or the Bocce (throw second)</w:t>
-      </w:r>
-      <w:r>
-        <w:rPr>
-          <w:color w:val="AEAAAA" w:themeColor="background2" w:themeShade="BF"/>
-        </w:rPr>
         <w:t xml:space="preserve"> NOTE: Scrapping for now</w:t>
       </w:r>
     </w:p>
@@ -276,16 +262,10 @@
         </w:numPr>
       </w:pPr>
       <w:r>
-        <w:t xml:space="preserve">Each team gets two chances to throw the </w:t>
-      </w:r>
-      <w:proofErr w:type="spellStart"/>
-      <w:r>
-        <w:t>Pallino</w:t>
-      </w:r>
-      <w:proofErr w:type="spellEnd"/>
-      <w:r>
-        <w:t xml:space="preserve"> in bounds. Keep alternating until it lands in bounds</w:t>
-      </w:r>
+        <w:t>If Pallino gets thrown oob, teams alternate</w:t>
+      </w:r>
+      <w:bookmarkStart w:id="0" w:name="_GoBack"/>
+      <w:bookmarkEnd w:id="0"/>
     </w:p>
     <w:p>
       <w:pPr>
@@ -362,31 +342,7 @@
         </w:numPr>
       </w:pPr>
       <w:r>
-        <w:t xml:space="preserve">The ball closest to the </w:t>
-      </w:r>
-      <w:proofErr w:type="spellStart"/>
-      <w:r>
-        <w:t>pallino</w:t>
-      </w:r>
-      <w:proofErr w:type="spellEnd"/>
-      <w:r>
-        <w:t xml:space="preserve"> is 1 point. Each subsequent ball closest to the </w:t>
-      </w:r>
-      <w:proofErr w:type="spellStart"/>
-      <w:r>
-        <w:t>pallino</w:t>
-      </w:r>
-      <w:proofErr w:type="spellEnd"/>
-      <w:r>
-        <w:t xml:space="preserve"> of that color is an additional point. When the next closest ball is from a different color, scoring stops, the field is cleared, a new round begins, and the </w:t>
-      </w:r>
-      <w:proofErr w:type="spellStart"/>
-      <w:r>
-        <w:t>pallino</w:t>
-      </w:r>
-      <w:proofErr w:type="spellEnd"/>
-      <w:r>
-        <w:t xml:space="preserve"> is thrown again</w:t>
+        <w:t>The ball closest to the pallino is 1 point. Each subsequent ball closest to the pallino of that color is an additional point. When the next closest ball is from a different color, scoring stops, the field is cleared, a new round begins, and the pallino is thrown again</w:t>
       </w:r>
     </w:p>
     <w:p>
@@ -422,15 +378,7 @@
         </w:numPr>
       </w:pPr>
       <w:r>
-        <w:t xml:space="preserve">What happens when </w:t>
-      </w:r>
-      <w:proofErr w:type="spellStart"/>
-      <w:r>
-        <w:t>Pallino</w:t>
-      </w:r>
-      <w:proofErr w:type="spellEnd"/>
-      <w:r>
-        <w:t xml:space="preserve"> goes out of bounds or hits the back wall?</w:t>
+        <w:t>What happens when Pallino goes out of bounds or hits the back wall?</w:t>
       </w:r>
     </w:p>
     <w:p>
@@ -442,15 +390,7 @@
         </w:numPr>
       </w:pPr>
       <w:r>
-        <w:t xml:space="preserve">Answer: it doesn’t matter if the </w:t>
-      </w:r>
-      <w:proofErr w:type="spellStart"/>
-      <w:r>
-        <w:t>Pallino</w:t>
-      </w:r>
-      <w:proofErr w:type="spellEnd"/>
-      <w:r>
-        <w:t xml:space="preserve"> hit the back wall. </w:t>
+        <w:t xml:space="preserve">Answer: it doesn’t matter if the Pallino hit the back wall. </w:t>
       </w:r>
     </w:p>
     <w:p>
@@ -462,15 +402,7 @@
         </w:numPr>
       </w:pPr>
       <w:r>
-        <w:t xml:space="preserve">If it goes </w:t>
-      </w:r>
-      <w:proofErr w:type="gramStart"/>
-      <w:r>
-        <w:t>off of</w:t>
-      </w:r>
-      <w:proofErr w:type="gramEnd"/>
-      <w:r>
-        <w:t xml:space="preserve"> the side at the initial toss, the team that threw it out of bounds gets one more chance to throw it. If it goes OOB again, the other team throws it.</w:t>
+        <w:t>If it goes off of the side at the initial toss, the team that threw it out of bounds gets one more chance to throw it. If it goes OOB again, the other team throws it.</w:t>
       </w:r>
     </w:p>
     <w:p>
@@ -496,28 +428,12 @@
           <w:strike/>
         </w:rPr>
       </w:pPr>
-      <w:bookmarkStart w:id="0" w:name="_GoBack"/>
-      <w:r>
-        <w:rPr>
-          <w:strike/>
-        </w:rPr>
-        <w:t xml:space="preserve">Make sure </w:t>
-      </w:r>
-      <w:proofErr w:type="spellStart"/>
-      <w:r>
-        <w:rPr>
-          <w:strike/>
-        </w:rPr>
-        <w:t>Bocces</w:t>
-      </w:r>
-      <w:proofErr w:type="spellEnd"/>
-      <w:r>
-        <w:rPr>
-          <w:strike/>
-        </w:rPr>
-        <w:t xml:space="preserve"> that go off the side are counted as turns even though they get destroyed</w:t>
-      </w:r>
-      <w:bookmarkEnd w:id="0"/>
+      <w:r>
+        <w:rPr>
+          <w:strike/>
+        </w:rPr>
+        <w:t>Make sure Bocces that go off the side are counted as turns even though they get destroyed</w:t>
+      </w:r>
     </w:p>
     <w:sectPr>
       <w:pgSz w:w="12240" w:h="15840"/>

</xml_diff>